<commit_message>
new version of the lab
</commit_message>
<xml_diff>
--- a/lab_6/ApacheSpark-Introduction.docx
+++ b/lab_6/ApacheSpark-Introduction.docx
@@ -480,25 +480,7 @@
           <w:sz w:val="24"/>
           <w:szCs w:val="24"/>
         </w:rPr>
-        <w:t xml:space="preserve">frameworks built on top of it. There is a framework for querying structured data (Spark SQL), </w:t>
-      </w:r>
-      <w:proofErr w:type="gramStart"/>
-      <w:r>
-        <w:rPr>
-          <w:rFonts w:ascii="Times New Roman" w:eastAsia="Times New Roman" w:hAnsi="Times New Roman" w:cs="Times New Roman"/>
-          <w:sz w:val="24"/>
-          <w:szCs w:val="24"/>
-        </w:rPr>
-        <w:t>a</w:t>
-      </w:r>
-      <w:proofErr w:type="gramEnd"/>
-      <w:r>
-        <w:rPr>
-          <w:rFonts w:ascii="Times New Roman" w:eastAsia="Times New Roman" w:hAnsi="Times New Roman" w:cs="Times New Roman"/>
-          <w:sz w:val="24"/>
-          <w:szCs w:val="24"/>
-        </w:rPr>
-        <w:t xml:space="preserve"> analytics framework</w:t>
+        <w:t>frameworks built on top of it. There is a framework for querying structured data (Spark SQL), a analytics framework</w:t>
       </w:r>
       <w:r>
         <w:rPr>
@@ -789,21 +771,11 @@
       </w:pPr>
       <w:r>
         <w:lastRenderedPageBreak/>
-        <w:t xml:space="preserve">You can do this lab on one of the course provided AMI’s, but you need to have </w:t>
-      </w:r>
-      <w:proofErr w:type="spellStart"/>
-      <w:r>
-        <w:t>Hadoop</w:t>
-      </w:r>
-      <w:proofErr w:type="spellEnd"/>
-      <w:r>
-        <w:t xml:space="preserve"> set up properly</w:t>
+        <w:t>You can do this lab on one of the course provided AMI’s, but you need to have Hadoop set up properly</w:t>
       </w:r>
       <w:r>
         <w:t>. Follow the instructions provided in other sections of the course</w:t>
       </w:r>
-      <w:bookmarkStart w:id="1" w:name="_GoBack"/>
-      <w:bookmarkEnd w:id="1"/>
       <w:r>
         <w:t>. You can also do it on another computer such as you laptop by installing from the link in the table below.</w:t>
       </w:r>
@@ -1080,8 +1052,8 @@
       <w:pPr>
         <w:pStyle w:val="normal0"/>
       </w:pPr>
-      <w:bookmarkStart w:id="2" w:name="h.o59uwx6sscy1" w:colFirst="0" w:colLast="0"/>
-      <w:bookmarkEnd w:id="2"/>
+      <w:bookmarkStart w:id="1" w:name="h.o59uwx6sscy1" w:colFirst="0" w:colLast="0"/>
+      <w:bookmarkEnd w:id="1"/>
     </w:p>
     <w:p>
       <w:pPr>
@@ -2085,16 +2057,11 @@
       <w:r>
         <w:t xml:space="preserve"> </w:t>
       </w:r>
-      <w:proofErr w:type="gramStart"/>
       <w:r>
         <w:t xml:space="preserve">that the </w:t>
       </w:r>
       <w:r>
-        <w:t>Spark programs can be found by your interactive Linux (Unix) shell</w:t>
-      </w:r>
-      <w:proofErr w:type="gramEnd"/>
-      <w:r>
-        <w:t>.</w:t>
+        <w:t>Spark programs can be found by your interactive Linux (Unix) shell.</w:t>
       </w:r>
     </w:p>
     <w:p>
@@ -2606,35 +2573,7 @@
         <w:rPr>
           <w:rFonts w:ascii="Courier" w:hAnsi="Courier"/>
         </w:rPr>
-        <w:t>/</w:t>
-      </w:r>
-      <w:proofErr w:type="spellStart"/>
-      <w:r>
-        <w:rPr>
-          <w:rFonts w:ascii="Courier" w:hAnsi="Courier"/>
-        </w:rPr>
-        <w:t>usr</w:t>
-      </w:r>
-      <w:proofErr w:type="spellEnd"/>
-      <w:r>
-        <w:rPr>
-          <w:rFonts w:ascii="Courier" w:hAnsi="Courier"/>
-        </w:rPr>
-        <w:t>/lib/spark/</w:t>
-      </w:r>
-      <w:proofErr w:type="spellStart"/>
-      <w:r>
-        <w:rPr>
-          <w:rFonts w:ascii="Courier" w:hAnsi="Courier"/>
-        </w:rPr>
-        <w:t>conf</w:t>
-      </w:r>
-      <w:proofErr w:type="spellEnd"/>
-      <w:r>
-        <w:rPr>
-          <w:rFonts w:ascii="Courier" w:hAnsi="Courier"/>
-        </w:rPr>
-        <w:t>/</w:t>
+        <w:t>/usr/lib/spark/conf/</w:t>
       </w:r>
       <w:r>
         <w:t xml:space="preserve"> directory. </w:t>
@@ -2910,15 +2849,7 @@
         <w:t>/</w:t>
       </w:r>
       <w:r>
-        <w:t>data/</w:t>
-      </w:r>
-      <w:proofErr w:type="spellStart"/>
-      <w:r>
-        <w:t>mylab</w:t>
-      </w:r>
-      <w:proofErr w:type="spellEnd"/>
-      <w:r>
-        <w:t>”)</w:t>
+        <w:t>data/mylab”)</w:t>
       </w:r>
       <w:r>
         <w:t>. Now create an RDD from that file using this action:</w:t>
@@ -2956,15 +2887,7 @@
     </w:p>
     <w:p>
       <w:r>
-        <w:t xml:space="preserve">If you run the AIM you can copy the data to HDFS and have </w:t>
-      </w:r>
-      <w:proofErr w:type="spellStart"/>
-      <w:r>
-        <w:t>pyspark</w:t>
-      </w:r>
-      <w:proofErr w:type="spellEnd"/>
-      <w:r>
-        <w:t xml:space="preserve"> get the file from there.</w:t>
+        <w:t>If you run the AIM you can copy the data to HDFS and have pyspark get the file from there.</w:t>
       </w:r>
     </w:p>
     <w:p>
@@ -3901,49 +3824,31 @@
         <w:rPr>
           <w:i/>
         </w:rPr>
-        <w:t xml:space="preserve">: You can skip this step you run on </w:t>
-      </w:r>
-      <w:proofErr w:type="gramStart"/>
+        <w:t xml:space="preserve">: You can skip this step </w:t>
+      </w:r>
       <w:r>
         <w:rPr>
           <w:i/>
         </w:rPr>
-        <w:t>AMI which</w:t>
-      </w:r>
-      <w:proofErr w:type="gramEnd"/>
+        <w:t xml:space="preserve">if </w:t>
+      </w:r>
       <w:r>
         <w:rPr>
           <w:i/>
         </w:rPr>
-        <w:t xml:space="preserve"> does not have appropriate support for spark-</w:t>
-      </w:r>
-      <w:proofErr w:type="spellStart"/>
+        <w:t>you run on</w:t>
+      </w:r>
       <w:r>
         <w:rPr>
           <w:i/>
         </w:rPr>
-        <w:t>sql</w:t>
-      </w:r>
-      <w:proofErr w:type="spellEnd"/>
+        <w:t xml:space="preserve">an </w:t>
+      </w:r>
       <w:r>
         <w:rPr>
           <w:i/>
         </w:rPr>
-        <w:t xml:space="preserve">. But if you have a later Spark with </w:t>
-      </w:r>
-      <w:proofErr w:type="spellStart"/>
-      <w:r>
-        <w:rPr>
-          <w:i/>
-        </w:rPr>
-        <w:t>Hadoop</w:t>
-      </w:r>
-      <w:proofErr w:type="spellEnd"/>
-      <w:r>
-        <w:rPr>
-          <w:i/>
-        </w:rPr>
-        <w:t xml:space="preserve"> installed on your computer you should be able to run this.</w:t>
+        <w:t>AMI which does not have appropriate support for spark-sql. But if you have a later Spark with Hadoop installed on your computer you should be able to run this.</w:t>
       </w:r>
       <w:r>
         <w:rPr>
@@ -4176,8 +4081,8 @@
       <w:pPr>
         <w:pStyle w:val="Heading1"/>
       </w:pPr>
-      <w:bookmarkStart w:id="3" w:name="h.83ucik182l58" w:colFirst="0" w:colLast="0"/>
-      <w:bookmarkEnd w:id="3"/>
+      <w:bookmarkStart w:id="2" w:name="h.83ucik182l58" w:colFirst="0" w:colLast="0"/>
+      <w:bookmarkEnd w:id="2"/>
       <w:r>
         <w:t>Step-</w:t>
       </w:r>
@@ -4217,97 +4122,47 @@
         <w:rPr>
           <w:i/>
         </w:rPr>
-        <w:t xml:space="preserve">: </w:t>
+        <w:t xml:space="preserve">: You can skip this step </w:t>
       </w:r>
       <w:r>
         <w:rPr>
           <w:i/>
         </w:rPr>
-        <w:t xml:space="preserve">You can skip </w:t>
+        <w:t xml:space="preserve">if </w:t>
       </w:r>
       <w:r>
         <w:rPr>
           <w:i/>
         </w:rPr>
-        <w:t>this step</w:t>
+        <w:t>you run on</w:t>
       </w:r>
       <w:r>
         <w:rPr>
           <w:i/>
         </w:rPr>
-        <w:t xml:space="preserve"> you run on </w:t>
-      </w:r>
-      <w:proofErr w:type="gramStart"/>
+        <w:t xml:space="preserve">an </w:t>
+      </w:r>
       <w:r>
         <w:rPr>
           <w:i/>
         </w:rPr>
-        <w:t>AMI</w:t>
+        <w:t>AMI which does not have appropriate support for spark-sql. But if you have a later Spark with Hadoop installed on your computer you should be able to run this.</w:t>
       </w:r>
       <w:r>
         <w:rPr>
           <w:i/>
         </w:rPr>
-        <w:t xml:space="preserve"> which</w:t>
-      </w:r>
-      <w:proofErr w:type="gramEnd"/>
-      <w:r>
+        <w:t xml:space="preserve"> Proceed to Step-6 to learn about Spark SQL.</w:t>
+      </w:r>
+    </w:p>
+    <w:p>
+      <w:pPr>
         <w:rPr>
           <w:i/>
         </w:rPr>
-        <w:t xml:space="preserve"> does not have appropriate support for spark-</w:t>
-      </w:r>
-      <w:proofErr w:type="spellStart"/>
-      <w:r>
-        <w:rPr>
-          <w:i/>
-        </w:rPr>
-        <w:t>sql</w:t>
-      </w:r>
-      <w:proofErr w:type="spellEnd"/>
-      <w:r>
-        <w:rPr>
-          <w:i/>
-        </w:rPr>
-        <w:t xml:space="preserve">. But if you have a later Spark with </w:t>
-      </w:r>
-      <w:proofErr w:type="spellStart"/>
-      <w:r>
-        <w:rPr>
-          <w:i/>
-        </w:rPr>
-        <w:t>Hadoop</w:t>
-      </w:r>
-      <w:proofErr w:type="spellEnd"/>
-      <w:r>
-        <w:rPr>
-          <w:i/>
-        </w:rPr>
-        <w:t xml:space="preserve"> installed on your computer you should be able to run this.</w:t>
-      </w:r>
-      <w:r>
-        <w:rPr>
-          <w:i/>
-        </w:rPr>
-        <w:t xml:space="preserve"> </w:t>
-      </w:r>
-      <w:r>
-        <w:rPr>
-          <w:i/>
-        </w:rPr>
-        <w:t>.</w:t>
-      </w:r>
-      <w:r>
-        <w:rPr>
-          <w:i/>
-        </w:rPr>
-        <w:t xml:space="preserve"> Proceed to Step-6 to learn about Spark SQL</w:t>
-      </w:r>
-    </w:p>
-    <w:p>
-      <w:pPr>
-        <w:pStyle w:val="Heading1"/>
-      </w:pPr>
+      </w:pPr>
+      <w:bookmarkStart w:id="3" w:name="_GoBack"/>
+      <w:bookmarkEnd w:id="3"/>
     </w:p>
     <w:p>
       <w:r>
@@ -4664,7 +4519,6 @@
         <w:pStyle w:val="code"/>
       </w:pPr>
       <w:r>
-        <w:lastRenderedPageBreak/>
         <w:t xml:space="preserve">spark-sql&gt; </w:t>
       </w:r>
       <w:r>
@@ -4927,6 +4781,7 @@
         <w:pStyle w:val="code"/>
       </w:pPr>
       <w:r>
+        <w:lastRenderedPageBreak/>
         <w:t>&gt;&gt;&gt; from pyspark.sql.types import *</w:t>
       </w:r>
     </w:p>
@@ -5290,15 +5145,7 @@
     </w:p>
     <w:p>
       <w:r>
-        <w:t xml:space="preserve">The following query can be used to query the number of rows related to </w:t>
-      </w:r>
-      <w:proofErr w:type="spellStart"/>
-      <w:r>
-        <w:t>ebay</w:t>
-      </w:r>
-      <w:proofErr w:type="spellEnd"/>
-      <w:r>
-        <w:t xml:space="preserve">. </w:t>
+        <w:t xml:space="preserve">The following query can be used to query the number of rows related to ebay. </w:t>
       </w:r>
     </w:p>
     <w:p/>
@@ -5307,15 +5154,7 @@
         <w:pStyle w:val="code"/>
       </w:pPr>
       <w:r>
-        <w:t xml:space="preserve">select count(*) from </w:t>
-      </w:r>
-      <w:proofErr w:type="spellStart"/>
-      <w:r>
-        <w:t>web_session_log</w:t>
-      </w:r>
-      <w:proofErr w:type="spellEnd"/>
-      <w:r>
-        <w:t xml:space="preserve"> where </w:t>
+        <w:t xml:space="preserve">select count(*) from web_session_log where </w:t>
       </w:r>
       <w:r>
         <w:t>REFERERURL'</w:t>
@@ -6139,19 +5978,9 @@
       <w:pPr>
         <w:pStyle w:val="normal0"/>
       </w:pPr>
-      <w:proofErr w:type="gramStart"/>
-      <w:r>
-        <w:t xml:space="preserve">Connection problem on Laptop or </w:t>
-      </w:r>
-      <w:proofErr w:type="spellStart"/>
-      <w:r>
-        <w:t>Macbook</w:t>
-      </w:r>
-      <w:proofErr w:type="spellEnd"/>
-      <w:r>
-        <w:t>.</w:t>
-      </w:r>
-      <w:proofErr w:type="gramEnd"/>
+      <w:r>
+        <w:t>Connection problem on Laptop or Macbook.</w:t>
+      </w:r>
     </w:p>
     <w:p>
       <w:pPr>
@@ -6214,31 +6043,16 @@
       <w:pPr>
         <w:pStyle w:val="normal0"/>
       </w:pPr>
-      <w:proofErr w:type="spellStart"/>
-      <w:proofErr w:type="gramStart"/>
-      <w:r>
-        <w:t>Hadoop</w:t>
-      </w:r>
-      <w:proofErr w:type="spellEnd"/>
-      <w:r>
-        <w:t xml:space="preserve"> connection problem on EC2 instance.</w:t>
-      </w:r>
-      <w:proofErr w:type="gramEnd"/>
-    </w:p>
-    <w:p>
-      <w:pPr>
-        <w:pStyle w:val="normal0"/>
-      </w:pPr>
-      <w:r>
-        <w:t xml:space="preserve">If you get </w:t>
-      </w:r>
-      <w:proofErr w:type="gramStart"/>
-      <w:r>
-        <w:t>an error that look</w:t>
-      </w:r>
-      <w:proofErr w:type="gramEnd"/>
-      <w:r>
-        <w:t xml:space="preserve"> something like on the AMI:</w:t>
+      <w:r>
+        <w:t>Hadoop connection problem on EC2 instance.</w:t>
+      </w:r>
+    </w:p>
+    <w:p>
+      <w:pPr>
+        <w:pStyle w:val="normal0"/>
+      </w:pPr>
+      <w:r>
+        <w:t>If you get an error that look something like on the AMI:</w:t>
       </w:r>
     </w:p>
     <w:p>
@@ -6254,23 +6068,7 @@
         <w:pStyle w:val="code"/>
       </w:pPr>
       <w:r>
-        <w:t xml:space="preserve">: </w:t>
-      </w:r>
-      <w:proofErr w:type="spellStart"/>
-      <w:r>
-        <w:t>java.net.ConnectException</w:t>
-      </w:r>
-      <w:proofErr w:type="spellEnd"/>
-      <w:r>
-        <w:t xml:space="preserve">: Call From ip-10-61-206-219.ec2.internal/10.61.206.219 to localhost:8020 failed on connection exception: </w:t>
-      </w:r>
-      <w:proofErr w:type="spellStart"/>
-      <w:r>
-        <w:t>java.net.ConnectException</w:t>
-      </w:r>
-      <w:proofErr w:type="spellEnd"/>
-      <w:r>
-        <w:t xml:space="preserve">: Connection refused; For more details see:  </w:t>
+        <w:t xml:space="preserve">: java.net.ConnectException: Call From ip-10-61-206-219.ec2.internal/10.61.206.219 to localhost:8020 failed on connection exception: java.net.ConnectException: Connection refused; For more details see:  </w:t>
       </w:r>
       <w:hyperlink r:id="rId12" w:history="1">
         <w:r>
@@ -6295,15 +6093,7 @@
       </w:pPr>
       <w:r>
         <w:lastRenderedPageBreak/>
-        <w:t xml:space="preserve">You </w:t>
-      </w:r>
-      <w:proofErr w:type="spellStart"/>
-      <w:r>
-        <w:t>hadoop</w:t>
-      </w:r>
-      <w:proofErr w:type="spellEnd"/>
-      <w:r>
-        <w:t xml:space="preserve"> instance is likely not running. With the “</w:t>
+        <w:t>You hadoop instance is likely not running. With the “</w:t>
       </w:r>
       <w:r>
         <w:rPr>
@@ -6360,24 +6150,24 @@
           <w:rFonts w:ascii="Helvetica Neue" w:eastAsia="Times New Roman" w:hAnsi="Helvetica Neue" w:cs="Times New Roman"/>
           <w:color w:val="444444"/>
         </w:rPr>
-        <w:t xml:space="preserve"> scripts to start and stop the </w:t>
-      </w:r>
-      <w:proofErr w:type="spellStart"/>
-      <w:r>
+        <w:t xml:space="preserve"> scripts to start and stop the Hadoop service.</w:t>
+      </w:r>
+    </w:p>
+    <w:p>
+      <w:pPr>
         <w:rPr>
           <w:rFonts w:ascii="Helvetica Neue" w:eastAsia="Times New Roman" w:hAnsi="Helvetica Neue" w:cs="Times New Roman"/>
           <w:color w:val="444444"/>
         </w:rPr>
-        <w:t>Hadoop</w:t>
-      </w:r>
-      <w:proofErr w:type="spellEnd"/>
-      <w:r>
+      </w:pPr>
+    </w:p>
+    <w:p>
+      <w:pPr>
         <w:rPr>
           <w:rFonts w:ascii="Helvetica Neue" w:eastAsia="Times New Roman" w:hAnsi="Helvetica Neue" w:cs="Times New Roman"/>
           <w:color w:val="444444"/>
         </w:rPr>
-        <w:t xml:space="preserve"> service.</w:t>
-      </w:r>
+      </w:pPr>
     </w:p>
     <w:p>
       <w:pPr>
@@ -6386,14 +6176,13 @@
           <w:color w:val="444444"/>
         </w:rPr>
       </w:pPr>
-    </w:p>
-    <w:p>
-      <w:pPr>
+      <w:r>
         <w:rPr>
           <w:rFonts w:ascii="Helvetica Neue" w:eastAsia="Times New Roman" w:hAnsi="Helvetica Neue" w:cs="Times New Roman"/>
           <w:color w:val="444444"/>
         </w:rPr>
-      </w:pPr>
+        <w:t>AMI</w:t>
+      </w:r>
     </w:p>
     <w:p>
       <w:pPr>
@@ -6407,7 +6196,7 @@
           <w:rFonts w:ascii="Helvetica Neue" w:eastAsia="Times New Roman" w:hAnsi="Helvetica Neue" w:cs="Times New Roman"/>
           <w:color w:val="444444"/>
         </w:rPr>
-        <w:t>AMI</w:t>
+        <w:t>If you are using the AMI you need to attach en EBS volume</w:t>
       </w:r>
     </w:p>
     <w:p>
@@ -6417,21 +6206,21 @@
           <w:color w:val="444444"/>
         </w:rPr>
       </w:pPr>
-      <w:r>
+    </w:p>
+    <w:p>
+      <w:pPr>
         <w:rPr>
           <w:rFonts w:ascii="Helvetica Neue" w:eastAsia="Times New Roman" w:hAnsi="Helvetica Neue" w:cs="Times New Roman"/>
           <w:color w:val="444444"/>
         </w:rPr>
-        <w:t>If you are using the AMI you need to attach en EBS volume</w:t>
-      </w:r>
-    </w:p>
-    <w:p>
-      <w:pPr>
+      </w:pPr>
+      <w:r>
         <w:rPr>
           <w:rFonts w:ascii="Helvetica Neue" w:eastAsia="Times New Roman" w:hAnsi="Helvetica Neue" w:cs="Times New Roman"/>
           <w:color w:val="444444"/>
         </w:rPr>
-      </w:pPr>
+        <w:t>Just follow these instructions on how to create a volume and how to attach it to you instance:</w:t>
+      </w:r>
     </w:p>
     <w:p>
       <w:pPr>
@@ -6440,21 +6229,21 @@
           <w:color w:val="444444"/>
         </w:rPr>
       </w:pPr>
-      <w:r>
+    </w:p>
+    <w:p>
+      <w:pPr>
         <w:rPr>
           <w:rFonts w:ascii="Helvetica Neue" w:eastAsia="Times New Roman" w:hAnsi="Helvetica Neue" w:cs="Times New Roman"/>
           <w:color w:val="444444"/>
         </w:rPr>
-        <w:t>Just follow these instructions on how to create a volume and how to attach it to you instance:</w:t>
-      </w:r>
-    </w:p>
-    <w:p>
-      <w:pPr>
+      </w:pPr>
+      <w:r>
         <w:rPr>
           <w:rFonts w:ascii="Helvetica Neue" w:eastAsia="Times New Roman" w:hAnsi="Helvetica Neue" w:cs="Times New Roman"/>
           <w:color w:val="444444"/>
         </w:rPr>
-      </w:pPr>
+        <w:t>http://docs.aws.amazon.com/AWSEC2/latest/UserGuide/ebs-attaching-volume.html</w:t>
+      </w:r>
     </w:p>
     <w:p>
       <w:pPr>
@@ -6463,21 +6252,21 @@
           <w:color w:val="444444"/>
         </w:rPr>
       </w:pPr>
-      <w:r>
+    </w:p>
+    <w:p>
+      <w:pPr>
         <w:rPr>
           <w:rFonts w:ascii="Helvetica Neue" w:eastAsia="Times New Roman" w:hAnsi="Helvetica Neue" w:cs="Times New Roman"/>
           <w:color w:val="444444"/>
         </w:rPr>
-        <w:t>http://docs.aws.amazon.com/AWSEC2/latest/UserGuide/ebs-attaching-volume.html</w:t>
-      </w:r>
-    </w:p>
-    <w:p>
-      <w:pPr>
+      </w:pPr>
+      <w:r>
         <w:rPr>
           <w:rFonts w:ascii="Helvetica Neue" w:eastAsia="Times New Roman" w:hAnsi="Helvetica Neue" w:cs="Times New Roman"/>
           <w:color w:val="444444"/>
         </w:rPr>
-      </w:pPr>
+        <w:t>When you create a Volume you give it a name, I used /dev/sdh (h for hadoop) just so that I remember it. When you check volumes on you ECA instance you will see different name. In the example below my sdh got named xvdh. I recognized by the h and the size.</w:t>
+      </w:r>
     </w:p>
     <w:p>
       <w:pPr>
@@ -6486,214 +6275,64 @@
           <w:color w:val="444444"/>
         </w:rPr>
       </w:pPr>
-      <w:r>
+    </w:p>
+    <w:p>
+      <w:pPr>
+        <w:pStyle w:val="code"/>
+      </w:pPr>
+      <w:r>
+        <w:t>[root@ip-10-61-206-219 ~]# lsblk</w:t>
+      </w:r>
+    </w:p>
+    <w:p>
+      <w:pPr>
+        <w:pStyle w:val="code"/>
+      </w:pPr>
+      <w:r>
+        <w:t>NAME  MAJ:MIN RM  SIZE RO TYPE MOUNTPOINT</w:t>
+      </w:r>
+    </w:p>
+    <w:p>
+      <w:pPr>
+        <w:pStyle w:val="code"/>
+      </w:pPr>
+      <w:r>
+        <w:t>xvda1 202:1    0   10G  0 disk /</w:t>
+      </w:r>
+    </w:p>
+    <w:p>
+      <w:pPr>
+        <w:pStyle w:val="code"/>
+      </w:pPr>
+      <w:r>
+        <w:t>xvdb  202:16   0    4G  0 disk</w:t>
+      </w:r>
+    </w:p>
+    <w:p>
+      <w:pPr>
+        <w:pStyle w:val="code"/>
+      </w:pPr>
+      <w:r>
+        <w:t>xvdh  202:112  0  100G  0 disk /data</w:t>
+      </w:r>
+    </w:p>
+    <w:p>
+      <w:pPr>
         <w:rPr>
           <w:rFonts w:ascii="Helvetica Neue" w:eastAsia="Times New Roman" w:hAnsi="Helvetica Neue" w:cs="Times New Roman"/>
           <w:color w:val="444444"/>
         </w:rPr>
-        <w:t>When you create a Volume you give it a name, I used /</w:t>
-      </w:r>
-      <w:proofErr w:type="spellStart"/>
-      <w:r>
-        <w:rPr>
-          <w:rFonts w:ascii="Helvetica Neue" w:eastAsia="Times New Roman" w:hAnsi="Helvetica Neue" w:cs="Times New Roman"/>
-          <w:color w:val="444444"/>
-        </w:rPr>
-        <w:t>dev</w:t>
-      </w:r>
-      <w:proofErr w:type="spellEnd"/>
-      <w:r>
-        <w:rPr>
-          <w:rFonts w:ascii="Helvetica Neue" w:eastAsia="Times New Roman" w:hAnsi="Helvetica Neue" w:cs="Times New Roman"/>
-          <w:color w:val="444444"/>
-        </w:rPr>
-        <w:t>/</w:t>
-      </w:r>
-      <w:proofErr w:type="spellStart"/>
-      <w:r>
-        <w:rPr>
-          <w:rFonts w:ascii="Helvetica Neue" w:eastAsia="Times New Roman" w:hAnsi="Helvetica Neue" w:cs="Times New Roman"/>
-          <w:color w:val="444444"/>
-        </w:rPr>
-        <w:t>sdh</w:t>
-      </w:r>
-      <w:proofErr w:type="spellEnd"/>
-      <w:r>
-        <w:rPr>
-          <w:rFonts w:ascii="Helvetica Neue" w:eastAsia="Times New Roman" w:hAnsi="Helvetica Neue" w:cs="Times New Roman"/>
-          <w:color w:val="444444"/>
-        </w:rPr>
-        <w:t xml:space="preserve"> (h for </w:t>
-      </w:r>
-      <w:proofErr w:type="spellStart"/>
-      <w:r>
-        <w:rPr>
-          <w:rFonts w:ascii="Helvetica Neue" w:eastAsia="Times New Roman" w:hAnsi="Helvetica Neue" w:cs="Times New Roman"/>
-          <w:color w:val="444444"/>
-        </w:rPr>
-        <w:t>hadoop</w:t>
-      </w:r>
-      <w:proofErr w:type="spellEnd"/>
-      <w:r>
-        <w:rPr>
-          <w:rFonts w:ascii="Helvetica Neue" w:eastAsia="Times New Roman" w:hAnsi="Helvetica Neue" w:cs="Times New Roman"/>
-          <w:color w:val="444444"/>
-        </w:rPr>
-        <w:t xml:space="preserve">) just so that I remember it. When you check volumes on you ECA instance you will see different name. In the example below my </w:t>
-      </w:r>
-      <w:proofErr w:type="spellStart"/>
-      <w:r>
-        <w:rPr>
-          <w:rFonts w:ascii="Helvetica Neue" w:eastAsia="Times New Roman" w:hAnsi="Helvetica Neue" w:cs="Times New Roman"/>
-          <w:color w:val="444444"/>
-        </w:rPr>
-        <w:t>sdh</w:t>
-      </w:r>
-      <w:proofErr w:type="spellEnd"/>
-      <w:r>
-        <w:rPr>
-          <w:rFonts w:ascii="Helvetica Neue" w:eastAsia="Times New Roman" w:hAnsi="Helvetica Neue" w:cs="Times New Roman"/>
-          <w:color w:val="444444"/>
-        </w:rPr>
-        <w:t xml:space="preserve"> got named </w:t>
-      </w:r>
-      <w:proofErr w:type="spellStart"/>
-      <w:r>
-        <w:rPr>
-          <w:rFonts w:ascii="Helvetica Neue" w:eastAsia="Times New Roman" w:hAnsi="Helvetica Neue" w:cs="Times New Roman"/>
-          <w:color w:val="444444"/>
-        </w:rPr>
-        <w:t>xvdh</w:t>
-      </w:r>
-      <w:proofErr w:type="spellEnd"/>
-      <w:r>
-        <w:rPr>
-          <w:rFonts w:ascii="Helvetica Neue" w:eastAsia="Times New Roman" w:hAnsi="Helvetica Neue" w:cs="Times New Roman"/>
-          <w:color w:val="444444"/>
-        </w:rPr>
-        <w:t>. I recognized by the h and the size.</w:t>
-      </w:r>
-    </w:p>
-    <w:p>
-      <w:pPr>
-        <w:rPr>
-          <w:rFonts w:ascii="Helvetica Neue" w:eastAsia="Times New Roman" w:hAnsi="Helvetica Neue" w:cs="Times New Roman"/>
-          <w:color w:val="444444"/>
-        </w:rPr>
-      </w:pPr>
-    </w:p>
-    <w:p>
-      <w:pPr>
-        <w:pStyle w:val="code"/>
-      </w:pPr>
-      <w:r>
-        <w:t xml:space="preserve">[root@ip-10-61-206-219 ~]# </w:t>
-      </w:r>
-      <w:proofErr w:type="spellStart"/>
-      <w:r>
-        <w:t>lsblk</w:t>
-      </w:r>
-      <w:proofErr w:type="spellEnd"/>
-    </w:p>
-    <w:p>
-      <w:pPr>
-        <w:pStyle w:val="code"/>
-      </w:pPr>
-      <w:r>
-        <w:t>NAME  MAJ:MIN RM  SIZE RO TYPE MOUNTPOINT</w:t>
-      </w:r>
-    </w:p>
-    <w:p>
-      <w:pPr>
-        <w:pStyle w:val="code"/>
-      </w:pPr>
-      <w:r>
-        <w:t>xvda1 202:1    0   10G  0 disk /</w:t>
-      </w:r>
-    </w:p>
-    <w:p>
-      <w:pPr>
-        <w:pStyle w:val="code"/>
-      </w:pPr>
-      <w:proofErr w:type="spellStart"/>
-      <w:r>
-        <w:t>xvdb</w:t>
-      </w:r>
-      <w:proofErr w:type="spellEnd"/>
-      <w:r>
-        <w:t xml:space="preserve">  202:16   0    4G  0 disk</w:t>
-      </w:r>
-    </w:p>
-    <w:p>
-      <w:pPr>
-        <w:pStyle w:val="code"/>
-      </w:pPr>
-      <w:proofErr w:type="spellStart"/>
-      <w:r>
-        <w:t>xvdh</w:t>
-      </w:r>
-      <w:proofErr w:type="spellEnd"/>
-      <w:r>
-        <w:t xml:space="preserve">  202:112  0  100G  0 disk /data</w:t>
-      </w:r>
-    </w:p>
-    <w:p>
-      <w:pPr>
-        <w:rPr>
-          <w:rFonts w:ascii="Helvetica Neue" w:eastAsia="Times New Roman" w:hAnsi="Helvetica Neue" w:cs="Times New Roman"/>
-          <w:color w:val="444444"/>
-        </w:rPr>
-      </w:pPr>
-    </w:p>
-    <w:p>
-      <w:r>
-        <w:t xml:space="preserve">Now you have an attached </w:t>
-      </w:r>
-      <w:proofErr w:type="spellStart"/>
-      <w:r>
-        <w:t>volumn</w:t>
-      </w:r>
-      <w:proofErr w:type="spellEnd"/>
-      <w:r>
-        <w:t xml:space="preserve">. Now you need to create a file system on that raw disk volume and then mount the volume on your root files system so that </w:t>
-      </w:r>
-      <w:proofErr w:type="gramStart"/>
-      <w:r>
-        <w:t>it can be accessed by programs</w:t>
-      </w:r>
-      <w:proofErr w:type="gramEnd"/>
-      <w:r>
-        <w:t xml:space="preserve">. A file system is alike a tree of trees, and mounting essentially means you attach another three to a branch of another tree. </w:t>
-      </w:r>
-      <w:proofErr w:type="spellStart"/>
-      <w:r>
-        <w:t>Filesystems</w:t>
-      </w:r>
-      <w:proofErr w:type="spellEnd"/>
-      <w:r>
-        <w:t xml:space="preserve"> are also a structure of information on you disk that tracks files, blocks of files, </w:t>
-      </w:r>
-      <w:proofErr w:type="gramStart"/>
-      <w:r>
-        <w:t>who</w:t>
-      </w:r>
-      <w:proofErr w:type="gramEnd"/>
-      <w:r>
-        <w:t xml:space="preserve"> owns the files etc. That is why you need to create the files system.</w:t>
+      </w:pPr>
+    </w:p>
+    <w:p>
+      <w:r>
+        <w:t>Now you have an attached volumn. Now you need to create a file system on that raw disk volume and then mount the volume on your root files system so that it can be accessed by programs. A file system is alike a tree of trees, and mounting essentially means you attach another three to a branch of another tree. Filesystems are also a structure of information on you disk that tracks files, blocks of files, who owns the files etc. That is why you need to create the files system.</w:t>
       </w:r>
     </w:p>
     <w:p/>
     <w:p>
       <w:r>
-        <w:t xml:space="preserve">This guide explains how to create </w:t>
-      </w:r>
-      <w:proofErr w:type="gramStart"/>
-      <w:r>
-        <w:t>an</w:t>
-      </w:r>
-      <w:proofErr w:type="gramEnd"/>
-      <w:r>
-        <w:t xml:space="preserve"> mount the file system. The only problem I noticed with the guide was that it left out that you should provide the type of file </w:t>
+        <w:t xml:space="preserve">This guide explains how to create an mount the file system. The only problem I noticed with the guide was that it left out that you should provide the type of file </w:t>
       </w:r>
       <w:r>
         <w:t>system to mount. If the example in the guide fails for you, try this:</w:t>
@@ -6704,13 +6343,8 @@
       <w:pPr>
         <w:pStyle w:val="code"/>
       </w:pPr>
-      <w:proofErr w:type="spellStart"/>
-      <w:r>
-        <w:t>sudo</w:t>
-      </w:r>
-      <w:proofErr w:type="spellEnd"/>
-      <w:r>
-        <w:t xml:space="preserve"> mount -t ext4 /dev/xvdh</w:t>
+      <w:r>
+        <w:t>sudo mount -t ext4 /dev/xvdh</w:t>
       </w:r>
       <w:r>
         <w:t xml:space="preserve"> /data</w:t>
@@ -6857,7 +6491,7 @@
         <w:rStyle w:val="PageNumber"/>
         <w:noProof/>
       </w:rPr>
-      <w:t>2</w:t>
+      <w:t>15</w:t>
     </w:r>
     <w:r>
       <w:rPr>

</xml_diff>